<commit_message>
Update Dokumen User Manual Ver.2.0.docx
</commit_message>
<xml_diff>
--- a/Dokumen/Dokumen User Manual Ver.2.0.docx
+++ b/Dokumen/Dokumen User Manual Ver.2.0.docx
@@ -12,7 +12,7 @@
           <w:lang w:val="en-US"/>
         </w:rPr>
       </w:pPr>
-      <w:bookmarkStart w:id="0" w:name="_Toc532795133"/>
+      <w:bookmarkStart w:id="0" w:name="_Toc532795925"/>
       <w:r>
         <w:rPr>
           <w:rFonts w:ascii="Times New Roman" w:hAnsi="Times New Roman"/>
@@ -580,7 +580,7 @@
           <w:sz w:val="24"/>
         </w:rPr>
       </w:pPr>
-      <w:bookmarkStart w:id="1" w:name="_Toc532795134"/>
+      <w:bookmarkStart w:id="1" w:name="_Toc532795926"/>
       <w:r>
         <w:rPr>
           <w:rFonts w:ascii="Times New Roman" w:hAnsi="Times New Roman" w:cs="Times New Roman"/>
@@ -662,7 +662,7 @@
             </w:rPr>
             <w:fldChar w:fldCharType="separate"/>
           </w:r>
-          <w:hyperlink w:anchor="_Toc532795133" w:history="1">
+          <w:hyperlink w:anchor="_Toc532795925" w:history="1">
             <w:r>
               <w:rPr>
                 <w:rStyle w:val="Hyperlink"/>
@@ -699,7 +699,7 @@
                 <w:noProof/>
                 <w:webHidden/>
               </w:rPr>
-              <w:instrText xml:space="preserve"> PAGEREF _Toc532795133 \h </w:instrText>
+              <w:instrText xml:space="preserve"> PAGEREF _Toc532795925 \h </w:instrText>
             </w:r>
             <w:r>
               <w:rPr>
@@ -742,7 +742,7 @@
               <w:lang w:val="en-ID" w:eastAsia="en-ID"/>
             </w:rPr>
           </w:pPr>
-          <w:hyperlink w:anchor="_Toc532795134" w:history="1">
+          <w:hyperlink w:anchor="_Toc532795926" w:history="1">
             <w:r>
               <w:rPr>
                 <w:rStyle w:val="Hyperlink"/>
@@ -771,7 +771,7 @@
                 <w:noProof/>
                 <w:webHidden/>
               </w:rPr>
-              <w:instrText xml:space="preserve"> PAGEREF _Toc532795134 \h </w:instrText>
+              <w:instrText xml:space="preserve"> PAGEREF _Toc532795926 \h </w:instrText>
             </w:r>
             <w:r>
               <w:rPr>
@@ -815,14 +815,14 @@
               <w:lang w:val="en-ID" w:eastAsia="en-ID"/>
             </w:rPr>
           </w:pPr>
-          <w:hyperlink w:anchor="_Toc532795135" w:history="1">
+          <w:hyperlink w:anchor="_Toc532795927" w:history="1">
             <w:r>
               <w:rPr>
                 <w:rStyle w:val="Hyperlink"/>
                 <w:rFonts w:ascii="Times New Roman" w:hAnsi="Times New Roman" w:cs="Times New Roman"/>
                 <w:noProof/>
               </w:rPr>
-              <w:t>a.</w:t>
+              <w:t>1.</w:t>
             </w:r>
             <w:r>
               <w:rPr>
@@ -859,7 +859,112 @@
                 <w:noProof/>
                 <w:webHidden/>
               </w:rPr>
-              <w:instrText xml:space="preserve"> PAGEREF _Toc532795135 \h </w:instrText>
+              <w:instrText xml:space="preserve"> PAGEREF _Toc532795927 \h </w:instrText>
+            </w:r>
+            <w:r>
+              <w:rPr>
+                <w:noProof/>
+                <w:webHidden/>
+              </w:rPr>
+            </w:r>
+            <w:r>
+              <w:rPr>
+                <w:noProof/>
+                <w:webHidden/>
+              </w:rPr>
+              <w:fldChar w:fldCharType="separate"/>
+            </w:r>
+            <w:r>
+              <w:rPr>
+                <w:noProof/>
+                <w:webHidden/>
+              </w:rPr>
+              <w:t>1</w:t>
+            </w:r>
+            <w:r>
+              <w:rPr>
+                <w:noProof/>
+                <w:webHidden/>
+              </w:rPr>
+              <w:fldChar w:fldCharType="end"/>
+            </w:r>
+          </w:hyperlink>
+        </w:p>
+        <w:p>
+          <w:pPr>
+            <w:pStyle w:val="TOC1"/>
+            <w:tabs>
+              <w:tab w:val="left" w:pos="440"/>
+              <w:tab w:val="right" w:leader="dot" w:pos="8261"/>
+            </w:tabs>
+            <w:rPr>
+              <w:rFonts w:eastAsiaTheme="minorEastAsia"/>
+              <w:noProof/>
+              <w:lang w:val="en-ID" w:eastAsia="en-ID"/>
+            </w:rPr>
+          </w:pPr>
+          <w:hyperlink w:anchor="_Toc532795928" w:history="1">
+            <w:r>
+              <w:rPr>
+                <w:rStyle w:val="Hyperlink"/>
+                <w:rFonts w:ascii="Times New Roman" w:hAnsi="Times New Roman" w:cs="Times New Roman"/>
+                <w:noProof/>
+              </w:rPr>
+              <w:t>2.</w:t>
+            </w:r>
+            <w:r>
+              <w:rPr>
+                <w:rFonts w:eastAsiaTheme="minorEastAsia"/>
+                <w:noProof/>
+                <w:lang w:val="en-ID" w:eastAsia="en-ID"/>
+              </w:rPr>
+              <w:tab/>
+            </w:r>
+            <w:r>
+              <w:rPr>
+                <w:rStyle w:val="Hyperlink"/>
+                <w:rFonts w:ascii="Times New Roman" w:hAnsi="Times New Roman" w:cs="Times New Roman"/>
+                <w:noProof/>
+              </w:rPr>
+              <w:t xml:space="preserve">Cara Melakukan </w:t>
+            </w:r>
+            <w:r>
+              <w:rPr>
+                <w:rStyle w:val="Hyperlink"/>
+                <w:rFonts w:ascii="Times New Roman" w:hAnsi="Times New Roman" w:cs="Times New Roman"/>
+                <w:i/>
+                <w:noProof/>
+              </w:rPr>
+              <w:t xml:space="preserve">Input </w:t>
+            </w:r>
+            <w:r>
+              <w:rPr>
+                <w:rStyle w:val="Hyperlink"/>
+                <w:rFonts w:ascii="Times New Roman" w:hAnsi="Times New Roman" w:cs="Times New Roman"/>
+                <w:noProof/>
+              </w:rPr>
+              <w:t>Pelanggaran</w:t>
+            </w:r>
+            <w:r>
+              <w:rPr>
+                <w:noProof/>
+                <w:webHidden/>
+              </w:rPr>
+              <w:tab/>
+            </w:r>
+            <w:r>
+              <w:rPr>
+                <w:noProof/>
+                <w:webHidden/>
+              </w:rPr>
+              <w:fldChar w:fldCharType="begin"/>
+            </w:r>
+            <w:r>
+              <w:rPr>
+                <w:noProof/>
+                <w:webHidden/>
+              </w:rPr>
+              <w:instrText xml:space="preserve"> PAGEREF _Toc532795928 \h </w:instrText>
             </w:r>
             <w:r>
               <w:rPr>
@@ -949,21 +1054,23 @@
         <w:pStyle w:val="Heading1"/>
         <w:numPr>
           <w:ilvl w:val="0"/>
-          <w:numId w:val="26"/>
+          <w:numId w:val="28"/>
         </w:numPr>
         <w:spacing w:after="240" w:line="276" w:lineRule="auto"/>
         <w:rPr>
           <w:rFonts w:ascii="Times New Roman" w:hAnsi="Times New Roman" w:cs="Times New Roman"/>
           <w:color w:val="auto"/>
           <w:sz w:val="24"/>
-        </w:rPr>
-      </w:pPr>
-      <w:bookmarkStart w:id="2" w:name="_Toc532795135"/>
+          <w:szCs w:val="24"/>
+        </w:rPr>
+      </w:pPr>
+      <w:bookmarkStart w:id="2" w:name="_Toc532795927"/>
       <w:r>
         <w:rPr>
           <w:rFonts w:ascii="Times New Roman" w:hAnsi="Times New Roman" w:cs="Times New Roman"/>
           <w:color w:val="auto"/>
           <w:sz w:val="24"/>
+          <w:szCs w:val="24"/>
         </w:rPr>
         <w:lastRenderedPageBreak/>
         <w:t>Cara Login</w:t>
@@ -971,12 +1078,23 @@
       <w:bookmarkEnd w:id="2"/>
     </w:p>
     <w:p>
-      <w:r>
-        <w:rPr>
+      <w:pPr>
+        <w:ind w:left="567"/>
+        <w:rPr>
+          <w:rFonts w:ascii="Times New Roman" w:hAnsi="Times New Roman" w:cs="Times New Roman"/>
+          <w:sz w:val="24"/>
+          <w:szCs w:val="24"/>
+        </w:rPr>
+      </w:pPr>
+      <w:r>
+        <w:rPr>
+          <w:rFonts w:ascii="Times New Roman" w:hAnsi="Times New Roman" w:cs="Times New Roman"/>
           <w:noProof/>
+          <w:sz w:val="24"/>
+          <w:szCs w:val="24"/>
         </w:rPr>
         <w:drawing>
-          <wp:inline distT="0" distB="0" distL="0" distR="0" wp14:anchorId="1AEE3233" wp14:editId="3F089B8E">
+          <wp:inline distT="0" distB="0" distL="0" distR="0" wp14:anchorId="1AEE3233" wp14:editId="5CAD91AF">
             <wp:extent cx="2790825" cy="304800"/>
             <wp:effectExtent l="0" t="0" r="9525" b="0"/>
             <wp:docPr id="4" name="Picture 4"/>
@@ -1011,8 +1129,859 @@
           </wp:inline>
         </w:drawing>
       </w:r>
-      <w:bookmarkStart w:id="3" w:name="_GoBack"/>
+    </w:p>
+    <w:p>
+      <w:pPr>
+        <w:pStyle w:val="ListParagraph"/>
+        <w:numPr>
+          <w:ilvl w:val="0"/>
+          <w:numId w:val="30"/>
+        </w:numPr>
+        <w:rPr>
+          <w:rFonts w:ascii="Times New Roman" w:hAnsi="Times New Roman" w:cs="Times New Roman"/>
+          <w:sz w:val="24"/>
+          <w:szCs w:val="24"/>
+        </w:rPr>
+      </w:pPr>
+      <w:proofErr w:type="spellStart"/>
+      <w:r>
+        <w:rPr>
+          <w:rFonts w:ascii="Times New Roman" w:hAnsi="Times New Roman" w:cs="Times New Roman"/>
+          <w:sz w:val="24"/>
+          <w:szCs w:val="24"/>
+        </w:rPr>
+        <w:t>Ketikan</w:t>
+      </w:r>
+      <w:proofErr w:type="spellEnd"/>
+      <w:r>
+        <w:rPr>
+          <w:rFonts w:ascii="Times New Roman" w:hAnsi="Times New Roman" w:cs="Times New Roman"/>
+          <w:sz w:val="24"/>
+          <w:szCs w:val="24"/>
+        </w:rPr>
+        <w:t xml:space="preserve"> </w:t>
+      </w:r>
+      <w:proofErr w:type="spellStart"/>
+      <w:r>
+        <w:rPr>
+          <w:rFonts w:ascii="Times New Roman" w:hAnsi="Times New Roman" w:cs="Times New Roman"/>
+          <w:sz w:val="24"/>
+          <w:szCs w:val="24"/>
+        </w:rPr>
+        <w:t>alamat</w:t>
+      </w:r>
+      <w:proofErr w:type="spellEnd"/>
+      <w:r>
+        <w:rPr>
+          <w:rFonts w:ascii="Times New Roman" w:hAnsi="Times New Roman" w:cs="Times New Roman"/>
+          <w:sz w:val="24"/>
+          <w:szCs w:val="24"/>
+        </w:rPr>
+        <w:t xml:space="preserve"> localhost pada web browser </w:t>
+      </w:r>
+      <w:proofErr w:type="spellStart"/>
+      <w:r>
+        <w:rPr>
+          <w:rFonts w:ascii="Times New Roman" w:hAnsi="Times New Roman" w:cs="Times New Roman"/>
+          <w:sz w:val="24"/>
+          <w:szCs w:val="24"/>
+        </w:rPr>
+        <w:t>seperti</w:t>
+      </w:r>
+      <w:proofErr w:type="spellEnd"/>
+      <w:r>
+        <w:rPr>
+          <w:rFonts w:ascii="Times New Roman" w:hAnsi="Times New Roman" w:cs="Times New Roman"/>
+          <w:sz w:val="24"/>
+          <w:szCs w:val="24"/>
+        </w:rPr>
+        <w:t xml:space="preserve"> pada </w:t>
+      </w:r>
+      <w:proofErr w:type="spellStart"/>
+      <w:r>
+        <w:rPr>
+          <w:rFonts w:ascii="Times New Roman" w:hAnsi="Times New Roman" w:cs="Times New Roman"/>
+          <w:sz w:val="24"/>
+          <w:szCs w:val="24"/>
+        </w:rPr>
+        <w:t>gambar</w:t>
+      </w:r>
+      <w:proofErr w:type="spellEnd"/>
+      <w:r>
+        <w:rPr>
+          <w:rFonts w:ascii="Times New Roman" w:hAnsi="Times New Roman" w:cs="Times New Roman"/>
+          <w:sz w:val="24"/>
+          <w:szCs w:val="24"/>
+        </w:rPr>
+        <w:t xml:space="preserve"> </w:t>
+      </w:r>
+      <w:proofErr w:type="spellStart"/>
+      <w:r>
+        <w:rPr>
+          <w:rFonts w:ascii="Times New Roman" w:hAnsi="Times New Roman" w:cs="Times New Roman"/>
+          <w:sz w:val="24"/>
+          <w:szCs w:val="24"/>
+        </w:rPr>
+        <w:t>tersebut</w:t>
+      </w:r>
+      <w:proofErr w:type="spellEnd"/>
+      <w:r>
+        <w:rPr>
+          <w:rFonts w:ascii="Times New Roman" w:hAnsi="Times New Roman" w:cs="Times New Roman"/>
+          <w:sz w:val="24"/>
+          <w:szCs w:val="24"/>
+        </w:rPr>
+        <w:t xml:space="preserve">. Setelah </w:t>
+      </w:r>
+      <w:proofErr w:type="spellStart"/>
+      <w:r>
+        <w:rPr>
+          <w:rFonts w:ascii="Times New Roman" w:hAnsi="Times New Roman" w:cs="Times New Roman"/>
+          <w:sz w:val="24"/>
+          <w:szCs w:val="24"/>
+        </w:rPr>
+        <w:t>itu</w:t>
+      </w:r>
+      <w:proofErr w:type="spellEnd"/>
+      <w:r>
+        <w:rPr>
+          <w:rFonts w:ascii="Times New Roman" w:hAnsi="Times New Roman" w:cs="Times New Roman"/>
+          <w:sz w:val="24"/>
+          <w:szCs w:val="24"/>
+        </w:rPr>
+        <w:t xml:space="preserve"> </w:t>
+      </w:r>
+      <w:proofErr w:type="spellStart"/>
+      <w:r>
+        <w:rPr>
+          <w:rFonts w:ascii="Times New Roman" w:hAnsi="Times New Roman" w:cs="Times New Roman"/>
+          <w:sz w:val="24"/>
+          <w:szCs w:val="24"/>
+        </w:rPr>
+        <w:t>tekan</w:t>
+      </w:r>
+      <w:proofErr w:type="spellEnd"/>
+      <w:r>
+        <w:rPr>
+          <w:rFonts w:ascii="Times New Roman" w:hAnsi="Times New Roman" w:cs="Times New Roman"/>
+          <w:sz w:val="24"/>
+          <w:szCs w:val="24"/>
+        </w:rPr>
+        <w:t xml:space="preserve"> </w:t>
+      </w:r>
+      <w:proofErr w:type="spellStart"/>
+      <w:r>
+        <w:rPr>
+          <w:rFonts w:ascii="Times New Roman" w:hAnsi="Times New Roman" w:cs="Times New Roman"/>
+          <w:sz w:val="24"/>
+          <w:szCs w:val="24"/>
+        </w:rPr>
+        <w:t>tombol</w:t>
+      </w:r>
+      <w:proofErr w:type="spellEnd"/>
+      <w:r>
+        <w:rPr>
+          <w:rFonts w:ascii="Times New Roman" w:hAnsi="Times New Roman" w:cs="Times New Roman"/>
+          <w:sz w:val="24"/>
+          <w:szCs w:val="24"/>
+        </w:rPr>
+        <w:t xml:space="preserve"> enter.</w:t>
+      </w:r>
+    </w:p>
+    <w:p>
+      <w:pPr>
+        <w:ind w:left="567"/>
+        <w:rPr>
+          <w:rFonts w:ascii="Times New Roman" w:hAnsi="Times New Roman" w:cs="Times New Roman"/>
+          <w:sz w:val="24"/>
+          <w:szCs w:val="24"/>
+        </w:rPr>
+      </w:pPr>
+      <w:r>
+        <w:rPr>
+          <w:rFonts w:ascii="Times New Roman" w:hAnsi="Times New Roman" w:cs="Times New Roman"/>
+          <w:noProof/>
+          <w:sz w:val="24"/>
+          <w:szCs w:val="24"/>
+        </w:rPr>
+        <w:drawing>
+          <wp:inline distT="0" distB="0" distL="0" distR="0" wp14:anchorId="2EDCCB77" wp14:editId="3713EF45">
+            <wp:extent cx="1913861" cy="1656551"/>
+            <wp:effectExtent l="0" t="0" r="0" b="1270"/>
+            <wp:docPr id="2" name="Picture 2"/>
+            <wp:cNvGraphicFramePr>
+              <a:graphicFrameLocks xmlns:a="http://schemas.openxmlformats.org/drawingml/2006/main" noChangeAspect="1"/>
+            </wp:cNvGraphicFramePr>
+            <a:graphic xmlns:a="http://schemas.openxmlformats.org/drawingml/2006/main">
+              <a:graphicData uri="http://schemas.openxmlformats.org/drawingml/2006/picture">
+                <pic:pic xmlns:pic="http://schemas.openxmlformats.org/drawingml/2006/picture">
+                  <pic:nvPicPr>
+                    <pic:cNvPr id="1" name=""/>
+                    <pic:cNvPicPr/>
+                  </pic:nvPicPr>
+                  <pic:blipFill>
+                    <a:blip r:embed="rId12"/>
+                    <a:stretch>
+                      <a:fillRect/>
+                    </a:stretch>
+                  </pic:blipFill>
+                  <pic:spPr>
+                    <a:xfrm>
+                      <a:off x="0" y="0"/>
+                      <a:ext cx="1934298" cy="1674241"/>
+                    </a:xfrm>
+                    <a:prstGeom prst="rect">
+                      <a:avLst/>
+                    </a:prstGeom>
+                  </pic:spPr>
+                </pic:pic>
+              </a:graphicData>
+            </a:graphic>
+          </wp:inline>
+        </w:drawing>
+      </w:r>
+    </w:p>
+    <w:p>
+      <w:pPr>
+        <w:pStyle w:val="ListParagraph"/>
+        <w:numPr>
+          <w:ilvl w:val="0"/>
+          <w:numId w:val="30"/>
+        </w:numPr>
+        <w:rPr>
+          <w:rFonts w:ascii="Times New Roman" w:hAnsi="Times New Roman" w:cs="Times New Roman"/>
+          <w:sz w:val="24"/>
+          <w:szCs w:val="24"/>
+        </w:rPr>
+      </w:pPr>
+      <w:r>
+        <w:rPr>
+          <w:rFonts w:ascii="Times New Roman" w:hAnsi="Times New Roman" w:cs="Times New Roman"/>
+          <w:sz w:val="24"/>
+          <w:szCs w:val="24"/>
+        </w:rPr>
+        <w:t xml:space="preserve">Setelah </w:t>
+      </w:r>
+      <w:proofErr w:type="spellStart"/>
+      <w:r>
+        <w:rPr>
+          <w:rFonts w:ascii="Times New Roman" w:hAnsi="Times New Roman" w:cs="Times New Roman"/>
+          <w:sz w:val="24"/>
+          <w:szCs w:val="24"/>
+        </w:rPr>
+        <w:t>masuk</w:t>
+      </w:r>
+      <w:proofErr w:type="spellEnd"/>
+      <w:r>
+        <w:rPr>
+          <w:rFonts w:ascii="Times New Roman" w:hAnsi="Times New Roman" w:cs="Times New Roman"/>
+          <w:sz w:val="24"/>
+          <w:szCs w:val="24"/>
+        </w:rPr>
+        <w:t xml:space="preserve"> </w:t>
+      </w:r>
+      <w:proofErr w:type="spellStart"/>
+      <w:r>
+        <w:rPr>
+          <w:rFonts w:ascii="Times New Roman" w:hAnsi="Times New Roman" w:cs="Times New Roman"/>
+          <w:sz w:val="24"/>
+          <w:szCs w:val="24"/>
+        </w:rPr>
+        <w:t>kedalam</w:t>
+      </w:r>
+      <w:proofErr w:type="spellEnd"/>
+      <w:r>
+        <w:rPr>
+          <w:rFonts w:ascii="Times New Roman" w:hAnsi="Times New Roman" w:cs="Times New Roman"/>
+          <w:sz w:val="24"/>
+          <w:szCs w:val="24"/>
+        </w:rPr>
+        <w:t xml:space="preserve"> </w:t>
+      </w:r>
+      <w:proofErr w:type="spellStart"/>
+      <w:r>
+        <w:rPr>
+          <w:rFonts w:ascii="Times New Roman" w:hAnsi="Times New Roman" w:cs="Times New Roman"/>
+          <w:sz w:val="24"/>
+          <w:szCs w:val="24"/>
+        </w:rPr>
+        <w:t>halaman</w:t>
+      </w:r>
+      <w:proofErr w:type="spellEnd"/>
+      <w:r>
+        <w:rPr>
+          <w:rFonts w:ascii="Times New Roman" w:hAnsi="Times New Roman" w:cs="Times New Roman"/>
+          <w:sz w:val="24"/>
+          <w:szCs w:val="24"/>
+        </w:rPr>
+        <w:t xml:space="preserve"> </w:t>
+      </w:r>
+      <w:r>
+        <w:rPr>
+          <w:rFonts w:ascii="Times New Roman" w:hAnsi="Times New Roman" w:cs="Times New Roman"/>
+          <w:i/>
+          <w:sz w:val="24"/>
+          <w:szCs w:val="24"/>
+        </w:rPr>
+        <w:t>login.</w:t>
+      </w:r>
+      <w:r>
+        <w:rPr>
+          <w:rFonts w:ascii="Times New Roman" w:hAnsi="Times New Roman" w:cs="Times New Roman"/>
+          <w:sz w:val="24"/>
+          <w:szCs w:val="24"/>
+        </w:rPr>
+        <w:t xml:space="preserve"> </w:t>
+      </w:r>
+      <w:proofErr w:type="spellStart"/>
+      <w:r>
+        <w:rPr>
+          <w:rFonts w:ascii="Times New Roman" w:hAnsi="Times New Roman" w:cs="Times New Roman"/>
+          <w:sz w:val="24"/>
+          <w:szCs w:val="24"/>
+        </w:rPr>
+        <w:t>Ketikan</w:t>
+      </w:r>
+      <w:proofErr w:type="spellEnd"/>
+      <w:r>
+        <w:rPr>
+          <w:rFonts w:ascii="Times New Roman" w:hAnsi="Times New Roman" w:cs="Times New Roman"/>
+          <w:sz w:val="24"/>
+          <w:szCs w:val="24"/>
+        </w:rPr>
+        <w:t xml:space="preserve"> </w:t>
+      </w:r>
+      <w:r>
+        <w:rPr>
+          <w:rFonts w:ascii="Times New Roman" w:hAnsi="Times New Roman" w:cs="Times New Roman"/>
+          <w:i/>
+          <w:sz w:val="24"/>
+          <w:szCs w:val="24"/>
+        </w:rPr>
+        <w:t xml:space="preserve">username </w:t>
+      </w:r>
+      <w:r>
+        <w:rPr>
+          <w:rFonts w:ascii="Times New Roman" w:hAnsi="Times New Roman" w:cs="Times New Roman"/>
+          <w:sz w:val="24"/>
+          <w:szCs w:val="24"/>
+        </w:rPr>
+        <w:t xml:space="preserve">dan </w:t>
+      </w:r>
+      <w:r>
+        <w:rPr>
+          <w:rFonts w:ascii="Times New Roman" w:hAnsi="Times New Roman" w:cs="Times New Roman"/>
+          <w:i/>
+          <w:sz w:val="24"/>
+          <w:szCs w:val="24"/>
+        </w:rPr>
+        <w:t xml:space="preserve">password </w:t>
+      </w:r>
+      <w:proofErr w:type="spellStart"/>
+      <w:r>
+        <w:rPr>
+          <w:rFonts w:ascii="Times New Roman" w:hAnsi="Times New Roman" w:cs="Times New Roman"/>
+          <w:sz w:val="24"/>
+          <w:szCs w:val="24"/>
+        </w:rPr>
+        <w:t>anda</w:t>
+      </w:r>
+      <w:proofErr w:type="spellEnd"/>
+      <w:r>
+        <w:rPr>
+          <w:rFonts w:ascii="Times New Roman" w:hAnsi="Times New Roman" w:cs="Times New Roman"/>
+          <w:sz w:val="24"/>
+          <w:szCs w:val="24"/>
+        </w:rPr>
+        <w:t xml:space="preserve"> </w:t>
+      </w:r>
+      <w:proofErr w:type="spellStart"/>
+      <w:r>
+        <w:rPr>
+          <w:rFonts w:ascii="Times New Roman" w:hAnsi="Times New Roman" w:cs="Times New Roman"/>
+          <w:sz w:val="24"/>
+          <w:szCs w:val="24"/>
+        </w:rPr>
+        <w:t>sesuai</w:t>
+      </w:r>
+      <w:proofErr w:type="spellEnd"/>
+      <w:r>
+        <w:rPr>
+          <w:rFonts w:ascii="Times New Roman" w:hAnsi="Times New Roman" w:cs="Times New Roman"/>
+          <w:sz w:val="24"/>
+          <w:szCs w:val="24"/>
+        </w:rPr>
+        <w:t xml:space="preserve"> pada </w:t>
+      </w:r>
+      <w:proofErr w:type="spellStart"/>
+      <w:r>
+        <w:rPr>
+          <w:rFonts w:ascii="Times New Roman" w:hAnsi="Times New Roman" w:cs="Times New Roman"/>
+          <w:sz w:val="24"/>
+          <w:szCs w:val="24"/>
+        </w:rPr>
+        <w:t>kolom</w:t>
+      </w:r>
+      <w:proofErr w:type="spellEnd"/>
+      <w:r>
+        <w:rPr>
+          <w:rFonts w:ascii="Times New Roman" w:hAnsi="Times New Roman" w:cs="Times New Roman"/>
+          <w:sz w:val="24"/>
+          <w:szCs w:val="24"/>
+        </w:rPr>
+        <w:t xml:space="preserve"> yang </w:t>
+      </w:r>
+      <w:proofErr w:type="spellStart"/>
+      <w:r>
+        <w:rPr>
+          <w:rFonts w:ascii="Times New Roman" w:hAnsi="Times New Roman" w:cs="Times New Roman"/>
+          <w:sz w:val="24"/>
+          <w:szCs w:val="24"/>
+        </w:rPr>
+        <w:t>tersedia</w:t>
+      </w:r>
+      <w:proofErr w:type="spellEnd"/>
+      <w:r>
+        <w:rPr>
+          <w:rFonts w:ascii="Times New Roman" w:hAnsi="Times New Roman" w:cs="Times New Roman"/>
+          <w:sz w:val="24"/>
+          <w:szCs w:val="24"/>
+        </w:rPr>
+        <w:t>.</w:t>
+      </w:r>
+    </w:p>
+    <w:p>
+      <w:pPr>
+        <w:pStyle w:val="ListParagraph"/>
+        <w:numPr>
+          <w:ilvl w:val="0"/>
+          <w:numId w:val="30"/>
+        </w:numPr>
+        <w:rPr>
+          <w:rFonts w:ascii="Times New Roman" w:hAnsi="Times New Roman" w:cs="Times New Roman"/>
+          <w:sz w:val="24"/>
+          <w:szCs w:val="24"/>
+        </w:rPr>
+      </w:pPr>
+      <w:r>
+        <w:rPr>
+          <w:rFonts w:ascii="Times New Roman" w:hAnsi="Times New Roman" w:cs="Times New Roman"/>
+          <w:sz w:val="24"/>
+          <w:szCs w:val="24"/>
+        </w:rPr>
+        <w:t xml:space="preserve">Setelah </w:t>
+      </w:r>
+      <w:proofErr w:type="spellStart"/>
+      <w:r>
+        <w:rPr>
+          <w:rFonts w:ascii="Times New Roman" w:hAnsi="Times New Roman" w:cs="Times New Roman"/>
+          <w:sz w:val="24"/>
+          <w:szCs w:val="24"/>
+        </w:rPr>
+        <w:t>anda</w:t>
+      </w:r>
+      <w:proofErr w:type="spellEnd"/>
+      <w:r>
+        <w:rPr>
+          <w:rFonts w:ascii="Times New Roman" w:hAnsi="Times New Roman" w:cs="Times New Roman"/>
+          <w:sz w:val="24"/>
+          <w:szCs w:val="24"/>
+        </w:rPr>
+        <w:t xml:space="preserve"> </w:t>
+      </w:r>
+      <w:proofErr w:type="spellStart"/>
+      <w:r>
+        <w:rPr>
+          <w:rFonts w:ascii="Times New Roman" w:hAnsi="Times New Roman" w:cs="Times New Roman"/>
+          <w:sz w:val="24"/>
+          <w:szCs w:val="24"/>
+        </w:rPr>
+        <w:t>berhasil</w:t>
+      </w:r>
+      <w:proofErr w:type="spellEnd"/>
+      <w:r>
+        <w:rPr>
+          <w:rFonts w:ascii="Times New Roman" w:hAnsi="Times New Roman" w:cs="Times New Roman"/>
+          <w:sz w:val="24"/>
+          <w:szCs w:val="24"/>
+        </w:rPr>
+        <w:t xml:space="preserve"> </w:t>
+      </w:r>
+      <w:proofErr w:type="spellStart"/>
+      <w:r>
+        <w:rPr>
+          <w:rFonts w:ascii="Times New Roman" w:hAnsi="Times New Roman" w:cs="Times New Roman"/>
+          <w:sz w:val="24"/>
+          <w:szCs w:val="24"/>
+        </w:rPr>
+        <w:t>masuk</w:t>
+      </w:r>
+      <w:proofErr w:type="spellEnd"/>
+      <w:r>
+        <w:rPr>
+          <w:rFonts w:ascii="Times New Roman" w:hAnsi="Times New Roman" w:cs="Times New Roman"/>
+          <w:sz w:val="24"/>
+          <w:szCs w:val="24"/>
+        </w:rPr>
+        <w:t xml:space="preserve">, </w:t>
+      </w:r>
+      <w:proofErr w:type="spellStart"/>
+      <w:r>
+        <w:rPr>
+          <w:rFonts w:ascii="Times New Roman" w:hAnsi="Times New Roman" w:cs="Times New Roman"/>
+          <w:sz w:val="24"/>
+          <w:szCs w:val="24"/>
+        </w:rPr>
+        <w:t>maka</w:t>
+      </w:r>
+      <w:proofErr w:type="spellEnd"/>
+      <w:r>
+        <w:rPr>
+          <w:rFonts w:ascii="Times New Roman" w:hAnsi="Times New Roman" w:cs="Times New Roman"/>
+          <w:sz w:val="24"/>
+          <w:szCs w:val="24"/>
+        </w:rPr>
+        <w:t xml:space="preserve"> </w:t>
+      </w:r>
+      <w:proofErr w:type="spellStart"/>
+      <w:r>
+        <w:rPr>
+          <w:rFonts w:ascii="Times New Roman" w:hAnsi="Times New Roman" w:cs="Times New Roman"/>
+          <w:sz w:val="24"/>
+          <w:szCs w:val="24"/>
+        </w:rPr>
+        <w:t>anda</w:t>
+      </w:r>
+      <w:proofErr w:type="spellEnd"/>
+      <w:r>
+        <w:rPr>
+          <w:rFonts w:ascii="Times New Roman" w:hAnsi="Times New Roman" w:cs="Times New Roman"/>
+          <w:sz w:val="24"/>
+          <w:szCs w:val="24"/>
+        </w:rPr>
+        <w:t xml:space="preserve"> </w:t>
+      </w:r>
+      <w:proofErr w:type="spellStart"/>
+      <w:r>
+        <w:rPr>
+          <w:rFonts w:ascii="Times New Roman" w:hAnsi="Times New Roman" w:cs="Times New Roman"/>
+          <w:sz w:val="24"/>
+          <w:szCs w:val="24"/>
+        </w:rPr>
+        <w:t>akan</w:t>
+      </w:r>
+      <w:proofErr w:type="spellEnd"/>
+      <w:r>
+        <w:rPr>
+          <w:rFonts w:ascii="Times New Roman" w:hAnsi="Times New Roman" w:cs="Times New Roman"/>
+          <w:sz w:val="24"/>
+          <w:szCs w:val="24"/>
+        </w:rPr>
+        <w:t xml:space="preserve"> </w:t>
+      </w:r>
+      <w:proofErr w:type="spellStart"/>
+      <w:r>
+        <w:rPr>
+          <w:rFonts w:ascii="Times New Roman" w:hAnsi="Times New Roman" w:cs="Times New Roman"/>
+          <w:sz w:val="24"/>
+          <w:szCs w:val="24"/>
+        </w:rPr>
+        <w:t>melihat</w:t>
+      </w:r>
+      <w:proofErr w:type="spellEnd"/>
+      <w:r>
+        <w:rPr>
+          <w:rFonts w:ascii="Times New Roman" w:hAnsi="Times New Roman" w:cs="Times New Roman"/>
+          <w:sz w:val="24"/>
+          <w:szCs w:val="24"/>
+        </w:rPr>
+        <w:t xml:space="preserve"> </w:t>
+      </w:r>
+      <w:proofErr w:type="spellStart"/>
+      <w:r>
+        <w:rPr>
+          <w:rFonts w:ascii="Times New Roman" w:hAnsi="Times New Roman" w:cs="Times New Roman"/>
+          <w:sz w:val="24"/>
+          <w:szCs w:val="24"/>
+        </w:rPr>
+        <w:t>tampilan</w:t>
+      </w:r>
+      <w:proofErr w:type="spellEnd"/>
+      <w:r>
+        <w:rPr>
+          <w:rFonts w:ascii="Times New Roman" w:hAnsi="Times New Roman" w:cs="Times New Roman"/>
+          <w:sz w:val="24"/>
+          <w:szCs w:val="24"/>
+        </w:rPr>
+        <w:t xml:space="preserve"> dashboard.</w:t>
+      </w:r>
+    </w:p>
+    <w:p>
+      <w:pPr>
+        <w:pStyle w:val="ListParagraph"/>
+        <w:ind w:left="927"/>
+        <w:rPr>
+          <w:rFonts w:ascii="Times New Roman" w:hAnsi="Times New Roman" w:cs="Times New Roman"/>
+          <w:sz w:val="24"/>
+          <w:szCs w:val="24"/>
+        </w:rPr>
+      </w:pPr>
+    </w:p>
+    <w:p>
+      <w:pPr>
+        <w:pStyle w:val="ListParagraph"/>
+        <w:numPr>
+          <w:ilvl w:val="0"/>
+          <w:numId w:val="28"/>
+        </w:numPr>
+        <w:outlineLvl w:val="0"/>
+        <w:rPr>
+          <w:rFonts w:ascii="Times New Roman" w:hAnsi="Times New Roman" w:cs="Times New Roman"/>
+          <w:sz w:val="24"/>
+          <w:szCs w:val="24"/>
+        </w:rPr>
+      </w:pPr>
+      <w:bookmarkStart w:id="3" w:name="_Toc532795928"/>
+      <w:r>
+        <w:rPr>
+          <w:rFonts w:ascii="Times New Roman" w:hAnsi="Times New Roman" w:cs="Times New Roman"/>
+          <w:sz w:val="24"/>
+          <w:szCs w:val="24"/>
+        </w:rPr>
+        <w:t>C</w:t>
+      </w:r>
+      <w:r>
+        <w:rPr>
+          <w:rFonts w:ascii="Times New Roman" w:hAnsi="Times New Roman" w:cs="Times New Roman"/>
+          <w:sz w:val="24"/>
+          <w:szCs w:val="24"/>
+        </w:rPr>
+        <w:t xml:space="preserve">ara </w:t>
+      </w:r>
+      <w:proofErr w:type="spellStart"/>
+      <w:r>
+        <w:rPr>
+          <w:rFonts w:ascii="Times New Roman" w:hAnsi="Times New Roman" w:cs="Times New Roman"/>
+          <w:sz w:val="24"/>
+          <w:szCs w:val="24"/>
+        </w:rPr>
+        <w:t>Melakukan</w:t>
+      </w:r>
+      <w:proofErr w:type="spellEnd"/>
+      <w:r>
+        <w:rPr>
+          <w:rFonts w:ascii="Times New Roman" w:hAnsi="Times New Roman" w:cs="Times New Roman"/>
+          <w:sz w:val="24"/>
+          <w:szCs w:val="24"/>
+        </w:rPr>
+        <w:t xml:space="preserve"> </w:t>
+      </w:r>
+      <w:r>
+        <w:rPr>
+          <w:rFonts w:ascii="Times New Roman" w:hAnsi="Times New Roman" w:cs="Times New Roman"/>
+          <w:i/>
+          <w:sz w:val="24"/>
+          <w:szCs w:val="24"/>
+        </w:rPr>
+        <w:t xml:space="preserve">Input </w:t>
+      </w:r>
+      <w:proofErr w:type="spellStart"/>
+      <w:r>
+        <w:rPr>
+          <w:rFonts w:ascii="Times New Roman" w:hAnsi="Times New Roman" w:cs="Times New Roman"/>
+          <w:sz w:val="24"/>
+          <w:szCs w:val="24"/>
+        </w:rPr>
+        <w:t>Pelanggaran</w:t>
+      </w:r>
       <w:bookmarkEnd w:id="3"/>
+      <w:proofErr w:type="spellEnd"/>
+    </w:p>
+    <w:p>
+      <w:pPr>
+        <w:pStyle w:val="ListParagraph"/>
+        <w:numPr>
+          <w:ilvl w:val="0"/>
+          <w:numId w:val="28"/>
+        </w:numPr>
+        <w:outlineLvl w:val="0"/>
+        <w:rPr>
+          <w:rFonts w:ascii="Times New Roman" w:hAnsi="Times New Roman" w:cs="Times New Roman"/>
+          <w:sz w:val="24"/>
+          <w:szCs w:val="24"/>
+        </w:rPr>
+      </w:pPr>
+      <w:r>
+        <w:rPr>
+          <w:rFonts w:ascii="Times New Roman" w:hAnsi="Times New Roman" w:cs="Times New Roman"/>
+          <w:sz w:val="24"/>
+          <w:szCs w:val="24"/>
+        </w:rPr>
+        <w:t xml:space="preserve">Cara </w:t>
+      </w:r>
+      <w:proofErr w:type="spellStart"/>
+      <w:r>
+        <w:rPr>
+          <w:rFonts w:ascii="Times New Roman" w:hAnsi="Times New Roman" w:cs="Times New Roman"/>
+          <w:sz w:val="24"/>
+          <w:szCs w:val="24"/>
+        </w:rPr>
+        <w:t>Melihat</w:t>
+      </w:r>
+      <w:proofErr w:type="spellEnd"/>
+      <w:r>
+        <w:rPr>
+          <w:rFonts w:ascii="Times New Roman" w:hAnsi="Times New Roman" w:cs="Times New Roman"/>
+          <w:sz w:val="24"/>
+          <w:szCs w:val="24"/>
+        </w:rPr>
+        <w:t xml:space="preserve"> Data </w:t>
+      </w:r>
+      <w:proofErr w:type="spellStart"/>
+      <w:r>
+        <w:rPr>
+          <w:rFonts w:ascii="Times New Roman" w:hAnsi="Times New Roman" w:cs="Times New Roman"/>
+          <w:sz w:val="24"/>
+          <w:szCs w:val="24"/>
+        </w:rPr>
+        <w:t>Pelanggaran</w:t>
+      </w:r>
+      <w:proofErr w:type="spellEnd"/>
+      <w:r>
+        <w:rPr>
+          <w:rFonts w:ascii="Times New Roman" w:hAnsi="Times New Roman" w:cs="Times New Roman"/>
+          <w:sz w:val="24"/>
+          <w:szCs w:val="24"/>
+        </w:rPr>
+        <w:t xml:space="preserve"> </w:t>
+      </w:r>
+      <w:proofErr w:type="spellStart"/>
+      <w:r>
+        <w:rPr>
+          <w:rFonts w:ascii="Times New Roman" w:hAnsi="Times New Roman" w:cs="Times New Roman"/>
+          <w:sz w:val="24"/>
+          <w:szCs w:val="24"/>
+        </w:rPr>
+        <w:t>Siswa</w:t>
+      </w:r>
+      <w:proofErr w:type="spellEnd"/>
+    </w:p>
+    <w:p>
+      <w:pPr>
+        <w:pStyle w:val="ListParagraph"/>
+        <w:numPr>
+          <w:ilvl w:val="0"/>
+          <w:numId w:val="28"/>
+        </w:numPr>
+        <w:outlineLvl w:val="0"/>
+        <w:rPr>
+          <w:rFonts w:ascii="Times New Roman" w:hAnsi="Times New Roman" w:cs="Times New Roman"/>
+          <w:sz w:val="24"/>
+          <w:szCs w:val="24"/>
+        </w:rPr>
+      </w:pPr>
+      <w:r>
+        <w:rPr>
+          <w:rFonts w:ascii="Times New Roman" w:hAnsi="Times New Roman" w:cs="Times New Roman"/>
+          <w:sz w:val="24"/>
+          <w:szCs w:val="24"/>
+        </w:rPr>
+        <w:t xml:space="preserve">Cara </w:t>
+      </w:r>
+      <w:proofErr w:type="spellStart"/>
+      <w:r>
+        <w:rPr>
+          <w:rFonts w:ascii="Times New Roman" w:hAnsi="Times New Roman" w:cs="Times New Roman"/>
+          <w:sz w:val="24"/>
+          <w:szCs w:val="24"/>
+        </w:rPr>
+        <w:t>Melihat</w:t>
+      </w:r>
+      <w:proofErr w:type="spellEnd"/>
+      <w:r>
+        <w:rPr>
+          <w:rFonts w:ascii="Times New Roman" w:hAnsi="Times New Roman" w:cs="Times New Roman"/>
+          <w:sz w:val="24"/>
+          <w:szCs w:val="24"/>
+        </w:rPr>
+        <w:t xml:space="preserve"> </w:t>
+      </w:r>
+      <w:proofErr w:type="spellStart"/>
+      <w:r>
+        <w:rPr>
+          <w:rFonts w:ascii="Times New Roman" w:hAnsi="Times New Roman" w:cs="Times New Roman"/>
+          <w:sz w:val="24"/>
+          <w:szCs w:val="24"/>
+        </w:rPr>
+        <w:t>Detil</w:t>
+      </w:r>
+      <w:proofErr w:type="spellEnd"/>
+      <w:r>
+        <w:rPr>
+          <w:rFonts w:ascii="Times New Roman" w:hAnsi="Times New Roman" w:cs="Times New Roman"/>
+          <w:sz w:val="24"/>
+          <w:szCs w:val="24"/>
+        </w:rPr>
+        <w:t xml:space="preserve"> </w:t>
+      </w:r>
+      <w:proofErr w:type="spellStart"/>
+      <w:r>
+        <w:rPr>
+          <w:rFonts w:ascii="Times New Roman" w:hAnsi="Times New Roman" w:cs="Times New Roman"/>
+          <w:sz w:val="24"/>
+          <w:szCs w:val="24"/>
+        </w:rPr>
+        <w:t>Pelanggaran</w:t>
+      </w:r>
+      <w:proofErr w:type="spellEnd"/>
+      <w:r>
+        <w:rPr>
+          <w:rFonts w:ascii="Times New Roman" w:hAnsi="Times New Roman" w:cs="Times New Roman"/>
+          <w:sz w:val="24"/>
+          <w:szCs w:val="24"/>
+        </w:rPr>
+        <w:t xml:space="preserve"> </w:t>
+      </w:r>
+      <w:proofErr w:type="spellStart"/>
+      <w:r>
+        <w:rPr>
+          <w:rFonts w:ascii="Times New Roman" w:hAnsi="Times New Roman" w:cs="Times New Roman"/>
+          <w:sz w:val="24"/>
+          <w:szCs w:val="24"/>
+        </w:rPr>
+        <w:t>Siswa</w:t>
+      </w:r>
+      <w:proofErr w:type="spellEnd"/>
+    </w:p>
+    <w:p>
+      <w:pPr>
+        <w:pStyle w:val="ListParagraph"/>
+        <w:numPr>
+          <w:ilvl w:val="0"/>
+          <w:numId w:val="28"/>
+        </w:numPr>
+        <w:outlineLvl w:val="0"/>
+        <w:rPr>
+          <w:rFonts w:ascii="Times New Roman" w:hAnsi="Times New Roman" w:cs="Times New Roman"/>
+          <w:sz w:val="24"/>
+          <w:szCs w:val="24"/>
+        </w:rPr>
+      </w:pPr>
+      <w:r>
+        <w:rPr>
+          <w:rFonts w:ascii="Times New Roman" w:hAnsi="Times New Roman" w:cs="Times New Roman"/>
+          <w:sz w:val="24"/>
+          <w:szCs w:val="24"/>
+        </w:rPr>
+        <w:t>Cara</w:t>
+      </w:r>
+      <w:bookmarkStart w:id="4" w:name="_GoBack"/>
+      <w:bookmarkEnd w:id="4"/>
+    </w:p>
+    <w:p>
+      <w:pPr>
+        <w:ind w:left="567"/>
+      </w:pPr>
     </w:p>
     <w:sectPr>
       <w:pgSz w:w="12240" w:h="15840"/>
@@ -2091,6 +3060,95 @@
     </w:lvl>
   </w:abstractNum>
   <w:abstractNum w:abstractNumId="10" w15:restartNumberingAfterBreak="0">
+    <w:nsid w:val="2EBF19C0"/>
+    <w:multiLevelType w:val="hybridMultilevel"/>
+    <w:tmpl w:val="733EA450"/>
+    <w:lvl w:ilvl="0" w:tplc="38090015">
+      <w:start w:val="1"/>
+      <w:numFmt w:val="upperLetter"/>
+      <w:lvlText w:val="%1."/>
+      <w:lvlJc w:val="left"/>
+      <w:pPr>
+        <w:ind w:left="720" w:hanging="360"/>
+      </w:pPr>
+      <w:rPr>
+        <w:rFonts w:hint="default"/>
+      </w:rPr>
+    </w:lvl>
+    <w:lvl w:ilvl="1" w:tplc="38090019" w:tentative="1">
+      <w:start w:val="1"/>
+      <w:numFmt w:val="lowerLetter"/>
+      <w:lvlText w:val="%2."/>
+      <w:lvlJc w:val="left"/>
+      <w:pPr>
+        <w:ind w:left="1440" w:hanging="360"/>
+      </w:pPr>
+    </w:lvl>
+    <w:lvl w:ilvl="2" w:tplc="3809001B" w:tentative="1">
+      <w:start w:val="1"/>
+      <w:numFmt w:val="lowerRoman"/>
+      <w:lvlText w:val="%3."/>
+      <w:lvlJc w:val="right"/>
+      <w:pPr>
+        <w:ind w:left="2160" w:hanging="180"/>
+      </w:pPr>
+    </w:lvl>
+    <w:lvl w:ilvl="3" w:tplc="3809000F" w:tentative="1">
+      <w:start w:val="1"/>
+      <w:numFmt w:val="decimal"/>
+      <w:lvlText w:val="%4."/>
+      <w:lvlJc w:val="left"/>
+      <w:pPr>
+        <w:ind w:left="2880" w:hanging="360"/>
+      </w:pPr>
+    </w:lvl>
+    <w:lvl w:ilvl="4" w:tplc="38090019" w:tentative="1">
+      <w:start w:val="1"/>
+      <w:numFmt w:val="lowerLetter"/>
+      <w:lvlText w:val="%5."/>
+      <w:lvlJc w:val="left"/>
+      <w:pPr>
+        <w:ind w:left="3600" w:hanging="360"/>
+      </w:pPr>
+    </w:lvl>
+    <w:lvl w:ilvl="5" w:tplc="3809001B" w:tentative="1">
+      <w:start w:val="1"/>
+      <w:numFmt w:val="lowerRoman"/>
+      <w:lvlText w:val="%6."/>
+      <w:lvlJc w:val="right"/>
+      <w:pPr>
+        <w:ind w:left="4320" w:hanging="180"/>
+      </w:pPr>
+    </w:lvl>
+    <w:lvl w:ilvl="6" w:tplc="3809000F" w:tentative="1">
+      <w:start w:val="1"/>
+      <w:numFmt w:val="decimal"/>
+      <w:lvlText w:val="%7."/>
+      <w:lvlJc w:val="left"/>
+      <w:pPr>
+        <w:ind w:left="5040" w:hanging="360"/>
+      </w:pPr>
+    </w:lvl>
+    <w:lvl w:ilvl="7" w:tplc="38090019" w:tentative="1">
+      <w:start w:val="1"/>
+      <w:numFmt w:val="lowerLetter"/>
+      <w:lvlText w:val="%8."/>
+      <w:lvlJc w:val="left"/>
+      <w:pPr>
+        <w:ind w:left="5760" w:hanging="360"/>
+      </w:pPr>
+    </w:lvl>
+    <w:lvl w:ilvl="8" w:tplc="3809001B" w:tentative="1">
+      <w:start w:val="1"/>
+      <w:numFmt w:val="lowerRoman"/>
+      <w:lvlText w:val="%9."/>
+      <w:lvlJc w:val="right"/>
+      <w:pPr>
+        <w:ind w:left="6480" w:hanging="180"/>
+      </w:pPr>
+    </w:lvl>
+  </w:abstractNum>
+  <w:abstractNum w:abstractNumId="11" w15:restartNumberingAfterBreak="0">
     <w:nsid w:val="36410DEB"/>
     <w:multiLevelType w:val="hybridMultilevel"/>
     <w:tmpl w:val="0A9AF396"/>
@@ -2179,7 +3237,7 @@
       </w:pPr>
     </w:lvl>
   </w:abstractNum>
-  <w:abstractNum w:abstractNumId="11" w15:restartNumberingAfterBreak="0">
+  <w:abstractNum w:abstractNumId="12" w15:restartNumberingAfterBreak="0">
     <w:nsid w:val="3B556C62"/>
     <w:multiLevelType w:val="multilevel"/>
     <w:tmpl w:val="846C85F8"/>
@@ -2300,7 +3358,7 @@
       </w:rPr>
     </w:lvl>
   </w:abstractNum>
-  <w:abstractNum w:abstractNumId="12" w15:restartNumberingAfterBreak="0">
+  <w:abstractNum w:abstractNumId="13" w15:restartNumberingAfterBreak="0">
     <w:nsid w:val="3C5552F2"/>
     <w:multiLevelType w:val="multilevel"/>
     <w:tmpl w:val="AE684D2C"/>
@@ -2422,7 +3480,7 @@
       </w:rPr>
     </w:lvl>
   </w:abstractNum>
-  <w:abstractNum w:abstractNumId="13" w15:restartNumberingAfterBreak="0">
+  <w:abstractNum w:abstractNumId="14" w15:restartNumberingAfterBreak="0">
     <w:nsid w:val="3E4E02D3"/>
     <w:multiLevelType w:val="hybridMultilevel"/>
     <w:tmpl w:val="4AE23DD8"/>
@@ -2511,7 +3569,7 @@
       </w:pPr>
     </w:lvl>
   </w:abstractNum>
-  <w:abstractNum w:abstractNumId="14" w15:restartNumberingAfterBreak="0">
+  <w:abstractNum w:abstractNumId="15" w15:restartNumberingAfterBreak="0">
     <w:nsid w:val="3F9F04ED"/>
     <w:multiLevelType w:val="hybridMultilevel"/>
     <w:tmpl w:val="57D84C7A"/>
@@ -2600,7 +3658,7 @@
       </w:pPr>
     </w:lvl>
   </w:abstractNum>
-  <w:abstractNum w:abstractNumId="15" w15:restartNumberingAfterBreak="0">
+  <w:abstractNum w:abstractNumId="16" w15:restartNumberingAfterBreak="0">
     <w:nsid w:val="42C962D6"/>
     <w:multiLevelType w:val="hybridMultilevel"/>
     <w:tmpl w:val="9F8AEAC6"/>
@@ -2689,7 +3747,7 @@
       </w:pPr>
     </w:lvl>
   </w:abstractNum>
-  <w:abstractNum w:abstractNumId="16" w15:restartNumberingAfterBreak="0">
+  <w:abstractNum w:abstractNumId="17" w15:restartNumberingAfterBreak="0">
     <w:nsid w:val="45924145"/>
     <w:multiLevelType w:val="hybridMultilevel"/>
     <w:tmpl w:val="DE108718"/>
@@ -2778,7 +3836,7 @@
       </w:pPr>
     </w:lvl>
   </w:abstractNum>
-  <w:abstractNum w:abstractNumId="17" w15:restartNumberingAfterBreak="0">
+  <w:abstractNum w:abstractNumId="18" w15:restartNumberingAfterBreak="0">
     <w:nsid w:val="4CCC675B"/>
     <w:multiLevelType w:val="hybridMultilevel"/>
     <w:tmpl w:val="8488FDA4"/>
@@ -2867,7 +3925,7 @@
       </w:pPr>
     </w:lvl>
   </w:abstractNum>
-  <w:abstractNum w:abstractNumId="18" w15:restartNumberingAfterBreak="0">
+  <w:abstractNum w:abstractNumId="19" w15:restartNumberingAfterBreak="0">
     <w:nsid w:val="4D126941"/>
     <w:multiLevelType w:val="hybridMultilevel"/>
     <w:tmpl w:val="BA2A8600"/>
@@ -2956,7 +4014,96 @@
       </w:pPr>
     </w:lvl>
   </w:abstractNum>
-  <w:abstractNum w:abstractNumId="19" w15:restartNumberingAfterBreak="0">
+  <w:abstractNum w:abstractNumId="20" w15:restartNumberingAfterBreak="0">
+    <w:nsid w:val="4EEC6973"/>
+    <w:multiLevelType w:val="hybridMultilevel"/>
+    <w:tmpl w:val="03680216"/>
+    <w:lvl w:ilvl="0" w:tplc="379A8FD2">
+      <w:start w:val="1"/>
+      <w:numFmt w:val="lowerLetter"/>
+      <w:lvlText w:val="%1."/>
+      <w:lvlJc w:val="left"/>
+      <w:pPr>
+        <w:ind w:left="927" w:hanging="360"/>
+      </w:pPr>
+      <w:rPr>
+        <w:rFonts w:hint="default"/>
+      </w:rPr>
+    </w:lvl>
+    <w:lvl w:ilvl="1" w:tplc="38090019" w:tentative="1">
+      <w:start w:val="1"/>
+      <w:numFmt w:val="lowerLetter"/>
+      <w:lvlText w:val="%2."/>
+      <w:lvlJc w:val="left"/>
+      <w:pPr>
+        <w:ind w:left="1647" w:hanging="360"/>
+      </w:pPr>
+    </w:lvl>
+    <w:lvl w:ilvl="2" w:tplc="3809001B" w:tentative="1">
+      <w:start w:val="1"/>
+      <w:numFmt w:val="lowerRoman"/>
+      <w:lvlText w:val="%3."/>
+      <w:lvlJc w:val="right"/>
+      <w:pPr>
+        <w:ind w:left="2367" w:hanging="180"/>
+      </w:pPr>
+    </w:lvl>
+    <w:lvl w:ilvl="3" w:tplc="3809000F" w:tentative="1">
+      <w:start w:val="1"/>
+      <w:numFmt w:val="decimal"/>
+      <w:lvlText w:val="%4."/>
+      <w:lvlJc w:val="left"/>
+      <w:pPr>
+        <w:ind w:left="3087" w:hanging="360"/>
+      </w:pPr>
+    </w:lvl>
+    <w:lvl w:ilvl="4" w:tplc="38090019" w:tentative="1">
+      <w:start w:val="1"/>
+      <w:numFmt w:val="lowerLetter"/>
+      <w:lvlText w:val="%5."/>
+      <w:lvlJc w:val="left"/>
+      <w:pPr>
+        <w:ind w:left="3807" w:hanging="360"/>
+      </w:pPr>
+    </w:lvl>
+    <w:lvl w:ilvl="5" w:tplc="3809001B" w:tentative="1">
+      <w:start w:val="1"/>
+      <w:numFmt w:val="lowerRoman"/>
+      <w:lvlText w:val="%6."/>
+      <w:lvlJc w:val="right"/>
+      <w:pPr>
+        <w:ind w:left="4527" w:hanging="180"/>
+      </w:pPr>
+    </w:lvl>
+    <w:lvl w:ilvl="6" w:tplc="3809000F" w:tentative="1">
+      <w:start w:val="1"/>
+      <w:numFmt w:val="decimal"/>
+      <w:lvlText w:val="%7."/>
+      <w:lvlJc w:val="left"/>
+      <w:pPr>
+        <w:ind w:left="5247" w:hanging="360"/>
+      </w:pPr>
+    </w:lvl>
+    <w:lvl w:ilvl="7" w:tplc="38090019" w:tentative="1">
+      <w:start w:val="1"/>
+      <w:numFmt w:val="lowerLetter"/>
+      <w:lvlText w:val="%8."/>
+      <w:lvlJc w:val="left"/>
+      <w:pPr>
+        <w:ind w:left="5967" w:hanging="360"/>
+      </w:pPr>
+    </w:lvl>
+    <w:lvl w:ilvl="8" w:tplc="3809001B" w:tentative="1">
+      <w:start w:val="1"/>
+      <w:numFmt w:val="lowerRoman"/>
+      <w:lvlText w:val="%9."/>
+      <w:lvlJc w:val="right"/>
+      <w:pPr>
+        <w:ind w:left="6687" w:hanging="180"/>
+      </w:pPr>
+    </w:lvl>
+  </w:abstractNum>
+  <w:abstractNum w:abstractNumId="21" w15:restartNumberingAfterBreak="0">
     <w:nsid w:val="57301B6D"/>
     <w:multiLevelType w:val="hybridMultilevel"/>
     <w:tmpl w:val="A3C660AA"/>
@@ -3045,7 +4192,7 @@
       </w:pPr>
     </w:lvl>
   </w:abstractNum>
-  <w:abstractNum w:abstractNumId="20" w15:restartNumberingAfterBreak="0">
+  <w:abstractNum w:abstractNumId="22" w15:restartNumberingAfterBreak="0">
     <w:nsid w:val="58AF0CFB"/>
     <w:multiLevelType w:val="hybridMultilevel"/>
     <w:tmpl w:val="6F78DC9A"/>
@@ -3134,7 +4281,96 @@
       </w:pPr>
     </w:lvl>
   </w:abstractNum>
-  <w:abstractNum w:abstractNumId="21" w15:restartNumberingAfterBreak="0">
+  <w:abstractNum w:abstractNumId="23" w15:restartNumberingAfterBreak="0">
+    <w:nsid w:val="61B104BF"/>
+    <w:multiLevelType w:val="hybridMultilevel"/>
+    <w:tmpl w:val="BE9CDBCC"/>
+    <w:lvl w:ilvl="0" w:tplc="38090019">
+      <w:start w:val="1"/>
+      <w:numFmt w:val="lowerLetter"/>
+      <w:lvlText w:val="%1."/>
+      <w:lvlJc w:val="left"/>
+      <w:pPr>
+        <w:ind w:left="720" w:hanging="360"/>
+      </w:pPr>
+      <w:rPr>
+        <w:rFonts w:hint="default"/>
+      </w:rPr>
+    </w:lvl>
+    <w:lvl w:ilvl="1" w:tplc="38090019" w:tentative="1">
+      <w:start w:val="1"/>
+      <w:numFmt w:val="lowerLetter"/>
+      <w:lvlText w:val="%2."/>
+      <w:lvlJc w:val="left"/>
+      <w:pPr>
+        <w:ind w:left="1440" w:hanging="360"/>
+      </w:pPr>
+    </w:lvl>
+    <w:lvl w:ilvl="2" w:tplc="3809001B" w:tentative="1">
+      <w:start w:val="1"/>
+      <w:numFmt w:val="lowerRoman"/>
+      <w:lvlText w:val="%3."/>
+      <w:lvlJc w:val="right"/>
+      <w:pPr>
+        <w:ind w:left="2160" w:hanging="180"/>
+      </w:pPr>
+    </w:lvl>
+    <w:lvl w:ilvl="3" w:tplc="3809000F" w:tentative="1">
+      <w:start w:val="1"/>
+      <w:numFmt w:val="decimal"/>
+      <w:lvlText w:val="%4."/>
+      <w:lvlJc w:val="left"/>
+      <w:pPr>
+        <w:ind w:left="2880" w:hanging="360"/>
+      </w:pPr>
+    </w:lvl>
+    <w:lvl w:ilvl="4" w:tplc="38090019" w:tentative="1">
+      <w:start w:val="1"/>
+      <w:numFmt w:val="lowerLetter"/>
+      <w:lvlText w:val="%5."/>
+      <w:lvlJc w:val="left"/>
+      <w:pPr>
+        <w:ind w:left="3600" w:hanging="360"/>
+      </w:pPr>
+    </w:lvl>
+    <w:lvl w:ilvl="5" w:tplc="3809001B" w:tentative="1">
+      <w:start w:val="1"/>
+      <w:numFmt w:val="lowerRoman"/>
+      <w:lvlText w:val="%6."/>
+      <w:lvlJc w:val="right"/>
+      <w:pPr>
+        <w:ind w:left="4320" w:hanging="180"/>
+      </w:pPr>
+    </w:lvl>
+    <w:lvl w:ilvl="6" w:tplc="3809000F" w:tentative="1">
+      <w:start w:val="1"/>
+      <w:numFmt w:val="decimal"/>
+      <w:lvlText w:val="%7."/>
+      <w:lvlJc w:val="left"/>
+      <w:pPr>
+        <w:ind w:left="5040" w:hanging="360"/>
+      </w:pPr>
+    </w:lvl>
+    <w:lvl w:ilvl="7" w:tplc="38090019" w:tentative="1">
+      <w:start w:val="1"/>
+      <w:numFmt w:val="lowerLetter"/>
+      <w:lvlText w:val="%8."/>
+      <w:lvlJc w:val="left"/>
+      <w:pPr>
+        <w:ind w:left="5760" w:hanging="360"/>
+      </w:pPr>
+    </w:lvl>
+    <w:lvl w:ilvl="8" w:tplc="3809001B" w:tentative="1">
+      <w:start w:val="1"/>
+      <w:numFmt w:val="lowerRoman"/>
+      <w:lvlText w:val="%9."/>
+      <w:lvlJc w:val="right"/>
+      <w:pPr>
+        <w:ind w:left="6480" w:hanging="180"/>
+      </w:pPr>
+    </w:lvl>
+  </w:abstractNum>
+  <w:abstractNum w:abstractNumId="24" w15:restartNumberingAfterBreak="0">
     <w:nsid w:val="62DE2F3A"/>
     <w:multiLevelType w:val="hybridMultilevel"/>
     <w:tmpl w:val="EF983EB2"/>
@@ -3220,7 +4456,7 @@
       </w:pPr>
     </w:lvl>
   </w:abstractNum>
-  <w:abstractNum w:abstractNumId="22" w15:restartNumberingAfterBreak="0">
+  <w:abstractNum w:abstractNumId="25" w15:restartNumberingAfterBreak="0">
     <w:nsid w:val="6B946C60"/>
     <w:multiLevelType w:val="hybridMultilevel"/>
     <w:tmpl w:val="044070A8"/>
@@ -3309,7 +4545,7 @@
       </w:pPr>
     </w:lvl>
   </w:abstractNum>
-  <w:abstractNum w:abstractNumId="23" w15:restartNumberingAfterBreak="0">
+  <w:abstractNum w:abstractNumId="26" w15:restartNumberingAfterBreak="0">
     <w:nsid w:val="768468D7"/>
     <w:multiLevelType w:val="hybridMultilevel"/>
     <w:tmpl w:val="8488FDA4"/>
@@ -3398,7 +4634,96 @@
       </w:pPr>
     </w:lvl>
   </w:abstractNum>
-  <w:abstractNum w:abstractNumId="24" w15:restartNumberingAfterBreak="0">
+  <w:abstractNum w:abstractNumId="27" w15:restartNumberingAfterBreak="0">
+    <w:nsid w:val="782A437E"/>
+    <w:multiLevelType w:val="hybridMultilevel"/>
+    <w:tmpl w:val="E8DE166E"/>
+    <w:lvl w:ilvl="0" w:tplc="3809000F">
+      <w:start w:val="1"/>
+      <w:numFmt w:val="decimal"/>
+      <w:lvlText w:val="%1."/>
+      <w:lvlJc w:val="left"/>
+      <w:pPr>
+        <w:ind w:left="720" w:hanging="360"/>
+      </w:pPr>
+      <w:rPr>
+        <w:rFonts w:hint="default"/>
+      </w:rPr>
+    </w:lvl>
+    <w:lvl w:ilvl="1" w:tplc="38090019" w:tentative="1">
+      <w:start w:val="1"/>
+      <w:numFmt w:val="lowerLetter"/>
+      <w:lvlText w:val="%2."/>
+      <w:lvlJc w:val="left"/>
+      <w:pPr>
+        <w:ind w:left="1440" w:hanging="360"/>
+      </w:pPr>
+    </w:lvl>
+    <w:lvl w:ilvl="2" w:tplc="3809001B" w:tentative="1">
+      <w:start w:val="1"/>
+      <w:numFmt w:val="lowerRoman"/>
+      <w:lvlText w:val="%3."/>
+      <w:lvlJc w:val="right"/>
+      <w:pPr>
+        <w:ind w:left="2160" w:hanging="180"/>
+      </w:pPr>
+    </w:lvl>
+    <w:lvl w:ilvl="3" w:tplc="3809000F" w:tentative="1">
+      <w:start w:val="1"/>
+      <w:numFmt w:val="decimal"/>
+      <w:lvlText w:val="%4."/>
+      <w:lvlJc w:val="left"/>
+      <w:pPr>
+        <w:ind w:left="2880" w:hanging="360"/>
+      </w:pPr>
+    </w:lvl>
+    <w:lvl w:ilvl="4" w:tplc="38090019" w:tentative="1">
+      <w:start w:val="1"/>
+      <w:numFmt w:val="lowerLetter"/>
+      <w:lvlText w:val="%5."/>
+      <w:lvlJc w:val="left"/>
+      <w:pPr>
+        <w:ind w:left="3600" w:hanging="360"/>
+      </w:pPr>
+    </w:lvl>
+    <w:lvl w:ilvl="5" w:tplc="3809001B" w:tentative="1">
+      <w:start w:val="1"/>
+      <w:numFmt w:val="lowerRoman"/>
+      <w:lvlText w:val="%6."/>
+      <w:lvlJc w:val="right"/>
+      <w:pPr>
+        <w:ind w:left="4320" w:hanging="180"/>
+      </w:pPr>
+    </w:lvl>
+    <w:lvl w:ilvl="6" w:tplc="3809000F" w:tentative="1">
+      <w:start w:val="1"/>
+      <w:numFmt w:val="decimal"/>
+      <w:lvlText w:val="%7."/>
+      <w:lvlJc w:val="left"/>
+      <w:pPr>
+        <w:ind w:left="5040" w:hanging="360"/>
+      </w:pPr>
+    </w:lvl>
+    <w:lvl w:ilvl="7" w:tplc="38090019" w:tentative="1">
+      <w:start w:val="1"/>
+      <w:numFmt w:val="lowerLetter"/>
+      <w:lvlText w:val="%8."/>
+      <w:lvlJc w:val="left"/>
+      <w:pPr>
+        <w:ind w:left="5760" w:hanging="360"/>
+      </w:pPr>
+    </w:lvl>
+    <w:lvl w:ilvl="8" w:tplc="3809001B" w:tentative="1">
+      <w:start w:val="1"/>
+      <w:numFmt w:val="lowerRoman"/>
+      <w:lvlText w:val="%9."/>
+      <w:lvlJc w:val="right"/>
+      <w:pPr>
+        <w:ind w:left="6480" w:hanging="180"/>
+      </w:pPr>
+    </w:lvl>
+  </w:abstractNum>
+  <w:abstractNum w:abstractNumId="28" w15:restartNumberingAfterBreak="0">
     <w:nsid w:val="7A9D1E86"/>
     <w:multiLevelType w:val="hybridMultilevel"/>
     <w:tmpl w:val="1D5A5C56"/>
@@ -3487,7 +4812,7 @@
       </w:pPr>
     </w:lvl>
   </w:abstractNum>
-  <w:abstractNum w:abstractNumId="25" w15:restartNumberingAfterBreak="0">
+  <w:abstractNum w:abstractNumId="29" w15:restartNumberingAfterBreak="0">
     <w:nsid w:val="7F3735F7"/>
     <w:multiLevelType w:val="hybridMultilevel"/>
     <w:tmpl w:val="7DD4BF3A"/>
@@ -3577,7 +4902,7 @@
     </w:lvl>
   </w:abstractNum>
   <w:num w:numId="1">
-    <w:abstractNumId w:val="12"/>
+    <w:abstractNumId w:val="13"/>
   </w:num>
   <w:num w:numId="2">
     <w:abstractNumId w:val="3"/>
@@ -3586,58 +4911,58 @@
     <w:abstractNumId w:val="8"/>
   </w:num>
   <w:num w:numId="4">
-    <w:abstractNumId w:val="11"/>
+    <w:abstractNumId w:val="12"/>
   </w:num>
   <w:num w:numId="5">
-    <w:abstractNumId w:val="24"/>
+    <w:abstractNumId w:val="28"/>
   </w:num>
   <w:num w:numId="6">
-    <w:abstractNumId w:val="20"/>
+    <w:abstractNumId w:val="22"/>
   </w:num>
   <w:num w:numId="7">
     <w:abstractNumId w:val="5"/>
   </w:num>
   <w:num w:numId="8">
-    <w:abstractNumId w:val="25"/>
+    <w:abstractNumId w:val="29"/>
   </w:num>
   <w:num w:numId="9">
-    <w:abstractNumId w:val="15"/>
+    <w:abstractNumId w:val="16"/>
   </w:num>
   <w:num w:numId="10">
-    <w:abstractNumId w:val="19"/>
+    <w:abstractNumId w:val="21"/>
   </w:num>
   <w:num w:numId="11">
     <w:abstractNumId w:val="4"/>
   </w:num>
   <w:num w:numId="12">
-    <w:abstractNumId w:val="22"/>
+    <w:abstractNumId w:val="25"/>
   </w:num>
   <w:num w:numId="13">
-    <w:abstractNumId w:val="21"/>
+    <w:abstractNumId w:val="24"/>
   </w:num>
   <w:num w:numId="14">
     <w:abstractNumId w:val="1"/>
   </w:num>
   <w:num w:numId="15">
-    <w:abstractNumId w:val="10"/>
+    <w:abstractNumId w:val="11"/>
   </w:num>
   <w:num w:numId="16">
     <w:abstractNumId w:val="2"/>
   </w:num>
   <w:num w:numId="17">
-    <w:abstractNumId w:val="18"/>
+    <w:abstractNumId w:val="19"/>
   </w:num>
   <w:num w:numId="18">
-    <w:abstractNumId w:val="16"/>
+    <w:abstractNumId w:val="17"/>
   </w:num>
   <w:num w:numId="19">
     <w:abstractNumId w:val="6"/>
   </w:num>
   <w:num w:numId="20">
-    <w:abstractNumId w:val="17"/>
+    <w:abstractNumId w:val="18"/>
   </w:num>
   <w:num w:numId="21">
-    <w:abstractNumId w:val="23"/>
+    <w:abstractNumId w:val="26"/>
   </w:num>
   <w:num w:numId="22">
     <w:abstractNumId w:val="0"/>
@@ -3649,10 +4974,22 @@
     <w:abstractNumId w:val="9"/>
   </w:num>
   <w:num w:numId="25">
+    <w:abstractNumId w:val="15"/>
+  </w:num>
+  <w:num w:numId="26">
     <w:abstractNumId w:val="14"/>
   </w:num>
-  <w:num w:numId="26">
-    <w:abstractNumId w:val="13"/>
+  <w:num w:numId="27">
+    <w:abstractNumId w:val="10"/>
+  </w:num>
+  <w:num w:numId="28">
+    <w:abstractNumId w:val="27"/>
+  </w:num>
+  <w:num w:numId="29">
+    <w:abstractNumId w:val="23"/>
+  </w:num>
+  <w:num w:numId="30">
+    <w:abstractNumId w:val="20"/>
   </w:num>
 </w:numbering>
 </file>
@@ -5146,7 +6483,7 @@
 </file>
 
 <file path=customXml/itemProps1.xml><?xml version="1.0" encoding="utf-8"?>
-<ds:datastoreItem xmlns:ds="http://schemas.openxmlformats.org/officeDocument/2006/customXml" ds:itemID="{C261BC0B-7D28-4811-B366-96B61AC53457}">
+<ds:datastoreItem xmlns:ds="http://schemas.openxmlformats.org/officeDocument/2006/customXml" ds:itemID="{900DDA24-B2AE-4506-A5B1-76EEAD98568F}">
   <ds:schemaRefs>
     <ds:schemaRef ds:uri="http://schemas.openxmlformats.org/officeDocument/2006/bibliography"/>
   </ds:schemaRefs>

</xml_diff>